<commit_message>
Aggiunto caso d'uso 17 (Visualizza ricetta)
</commit_message>
<xml_diff>
--- a/project documents/use_cases.docx
+++ b/project documents/use_cases.docx
@@ -1300,6 +1300,285 @@
           <w:p/>
         </w:tc>
       </w:tr>
+      <w:tr>
+        <w:tc>
+          <w:tcPr>
+            <w:tcW w:w="1838" w:type="dxa"/>
+          </w:tcPr>
+          <w:p/>
+        </w:tc>
+        <w:tc>
+          <w:tcPr>
+            <w:tcW w:w="7784" w:type="dxa"/>
+          </w:tcPr>
+          <w:p/>
+        </w:tc>
+      </w:tr>
+    </w:tbl>
+    <w:p/>
+    <w:p/>
+    <w:tbl>
+      <w:tblPr>
+        <w:tblStyle w:val="Grigliatabella"/>
+        <w:tblW w:w="0" w:type="auto"/>
+        <w:tblLook w:val="04A0" w:firstRow="1" w:lastRow="0" w:firstColumn="1" w:lastColumn="0" w:noHBand="0" w:noVBand="1"/>
+      </w:tblPr>
+      <w:tblGrid>
+        <w:gridCol w:w="1838"/>
+        <w:gridCol w:w="7784"/>
+      </w:tblGrid>
+      <w:tr>
+        <w:tc>
+          <w:tcPr>
+            <w:tcW w:w="1838" w:type="dxa"/>
+          </w:tcPr>
+          <w:p>
+            <w:r>
+              <w:lastRenderedPageBreak/>
+              <w:t>Use case num.</w:t>
+            </w:r>
+          </w:p>
+        </w:tc>
+        <w:tc>
+          <w:tcPr>
+            <w:tcW w:w="7784" w:type="dxa"/>
+          </w:tcPr>
+          <w:p>
+            <w:r>
+              <w:t>U.C. 6</w:t>
+            </w:r>
+          </w:p>
+        </w:tc>
+      </w:tr>
+      <w:tr>
+        <w:tc>
+          <w:tcPr>
+            <w:tcW w:w="1838" w:type="dxa"/>
+          </w:tcPr>
+          <w:p>
+            <w:r>
+              <w:t>Nome</w:t>
+            </w:r>
+          </w:p>
+        </w:tc>
+        <w:tc>
+          <w:tcPr>
+            <w:tcW w:w="7784" w:type="dxa"/>
+          </w:tcPr>
+          <w:p>
+            <w:r>
+              <w:t>Inserisci nuovo prodotto finito</w:t>
+            </w:r>
+          </w:p>
+        </w:tc>
+      </w:tr>
+      <w:tr>
+        <w:tc>
+          <w:tcPr>
+            <w:tcW w:w="1838" w:type="dxa"/>
+          </w:tcPr>
+          <w:p>
+            <w:r>
+              <w:t>Attori</w:t>
+            </w:r>
+          </w:p>
+        </w:tc>
+        <w:tc>
+          <w:tcPr>
+            <w:tcW w:w="7784" w:type="dxa"/>
+          </w:tcPr>
+          <w:p>
+            <w:r>
+              <w:t>Proprie</w:t>
+            </w:r>
+            <w:r>
+              <w:t>tario</w:t>
+            </w:r>
+          </w:p>
+          <w:p/>
+        </w:tc>
+      </w:tr>
+      <w:tr>
+        <w:tc>
+          <w:tcPr>
+            <w:tcW w:w="1838" w:type="dxa"/>
+          </w:tcPr>
+          <w:p>
+            <w:r>
+              <w:t>Entry Condition</w:t>
+            </w:r>
+          </w:p>
+        </w:tc>
+        <w:tc>
+          <w:tcPr>
+            <w:tcW w:w="7784" w:type="dxa"/>
+          </w:tcPr>
+          <w:p>
+            <w:r>
+              <w:t>Il caso d’uso inizia quando</w:t>
+            </w:r>
+            <w:r>
+              <w:t xml:space="preserve"> il proprietario è loggato e ha cliccato su ‘</w:t>
+            </w:r>
+            <w:r>
+              <w:t>Prodotti</w:t>
+            </w:r>
+            <w:r>
+              <w:t>’</w:t>
+            </w:r>
+          </w:p>
+        </w:tc>
+      </w:tr>
+      <w:tr>
+        <w:tc>
+          <w:tcPr>
+            <w:tcW w:w="1838" w:type="dxa"/>
+          </w:tcPr>
+          <w:p>
+            <w:r>
+              <w:t>Flusso di eventi</w:t>
+            </w:r>
+          </w:p>
+        </w:tc>
+        <w:tc>
+          <w:tcPr>
+            <w:tcW w:w="7784" w:type="dxa"/>
+          </w:tcPr>
+          <w:p>
+            <w:pPr>
+              <w:pStyle w:val="Paragrafoelenco"/>
+              <w:numPr>
+                <w:ilvl w:val="0"/>
+                <w:numId w:val="8"/>
+              </w:numPr>
+              <w:spacing w:after="160" w:line="259" w:lineRule="auto"/>
+            </w:pPr>
+            <w:r>
+              <w:t>Il proprietario clicc</w:t>
+            </w:r>
+            <w:r>
+              <w:t>a sul bottone ‘Aggiungi Prodotto</w:t>
+            </w:r>
+            <w:r>
+              <w:t>’</w:t>
+            </w:r>
+          </w:p>
+          <w:p>
+            <w:pPr>
+              <w:pStyle w:val="Paragrafoelenco"/>
+              <w:numPr>
+                <w:ilvl w:val="0"/>
+                <w:numId w:val="8"/>
+              </w:numPr>
+              <w:spacing w:after="160" w:line="259" w:lineRule="auto"/>
+            </w:pPr>
+            <w:r>
+              <w:t>Il sistema mostra il form relativo</w:t>
+            </w:r>
+          </w:p>
+          <w:p>
+            <w:pPr>
+              <w:pStyle w:val="Paragrafoelenco"/>
+              <w:numPr>
+                <w:ilvl w:val="0"/>
+                <w:numId w:val="8"/>
+              </w:numPr>
+              <w:spacing w:after="160" w:line="259" w:lineRule="auto"/>
+            </w:pPr>
+            <w:r>
+              <w:t xml:space="preserve">Il proprietario compila i campi con </w:t>
+            </w:r>
+            <w:r>
+              <w:t>nome</w:t>
+            </w:r>
+            <w:r>
+              <w:t xml:space="preserve">, </w:t>
+            </w:r>
+            <w:r>
+              <w:t>prezzo di vendita</w:t>
+            </w:r>
+            <w:r>
+              <w:t>.</w:t>
+            </w:r>
+          </w:p>
+          <w:p>
+            <w:pPr>
+              <w:pStyle w:val="Paragrafoelenco"/>
+              <w:numPr>
+                <w:ilvl w:val="0"/>
+                <w:numId w:val="8"/>
+              </w:numPr>
+              <w:spacing w:after="160" w:line="259" w:lineRule="auto"/>
+            </w:pPr>
+            <w:r>
+              <w:t>Il sistema genera automaticamente il prezzo di acquisto</w:t>
+            </w:r>
+          </w:p>
+          <w:p>
+            <w:pPr>
+              <w:pStyle w:val="Paragrafoelenco"/>
+              <w:numPr>
+                <w:ilvl w:val="0"/>
+                <w:numId w:val="8"/>
+              </w:numPr>
+              <w:spacing w:after="160" w:line="259" w:lineRule="auto"/>
+            </w:pPr>
+            <w:r>
+              <w:t>Il proprietario clicca sul pulsante ‘Salva’</w:t>
+            </w:r>
+          </w:p>
+        </w:tc>
+      </w:tr>
+      <w:tr>
+        <w:tc>
+          <w:tcPr>
+            <w:tcW w:w="1838" w:type="dxa"/>
+          </w:tcPr>
+          <w:p>
+            <w:r>
+              <w:t>Exit Condition</w:t>
+            </w:r>
+          </w:p>
+        </w:tc>
+        <w:tc>
+          <w:tcPr>
+            <w:tcW w:w="7784" w:type="dxa"/>
+          </w:tcPr>
+          <w:p>
+            <w:r>
+              <w:t xml:space="preserve">Il caso d’uso </w:t>
+            </w:r>
+            <w:r>
+              <w:t xml:space="preserve">termina quando il nuovo prodotto </w:t>
+            </w:r>
+            <w:r>
+              <w:t>è</w:t>
+            </w:r>
+            <w:r>
+              <w:t xml:space="preserve"> stato salvato</w:t>
+            </w:r>
+          </w:p>
+          <w:p/>
+        </w:tc>
+      </w:tr>
+      <w:tr>
+        <w:tc>
+          <w:tcPr>
+            <w:tcW w:w="1838" w:type="dxa"/>
+          </w:tcPr>
+          <w:p>
+            <w:r>
+              <w:t>Eccezioni</w:t>
+            </w:r>
+          </w:p>
+        </w:tc>
+        <w:tc>
+          <w:tcPr>
+            <w:tcW w:w="7784" w:type="dxa"/>
+          </w:tcPr>
+          <w:p/>
+        </w:tc>
+      </w:tr>
     </w:tbl>
     <w:p/>
     <w:tbl>
@@ -1329,7 +1608,7 @@
           </w:tcPr>
           <w:p>
             <w:r>
-              <w:t>U.C. 6</w:t>
+              <w:t>U.C. 7</w:t>
             </w:r>
           </w:p>
         </w:tc>
@@ -1351,19 +1630,18 @@
           </w:tcPr>
           <w:p>
             <w:r>
-              <w:t>Inserisci nuovo prodotto finito</w:t>
-            </w:r>
-          </w:p>
-        </w:tc>
-      </w:tr>
-      <w:tr>
-        <w:tc>
-          <w:tcPr>
-            <w:tcW w:w="1838" w:type="dxa"/>
-          </w:tcPr>
-          <w:p>
-            <w:r>
-              <w:lastRenderedPageBreak/>
+              <w:t>Rimozione prodotto finito</w:t>
+            </w:r>
+          </w:p>
+        </w:tc>
+      </w:tr>
+      <w:tr>
+        <w:tc>
+          <w:tcPr>
+            <w:tcW w:w="1838" w:type="dxa"/>
+          </w:tcPr>
+          <w:p>
+            <w:r>
               <w:t>Attori</w:t>
             </w:r>
           </w:p>
@@ -1373,11 +1651,16 @@
             <w:tcW w:w="7784" w:type="dxa"/>
           </w:tcPr>
           <w:p>
-            <w:r>
-              <w:t>Proprie</w:t>
-            </w:r>
-            <w:r>
-              <w:t>tario</w:t>
+            <w:pPr>
+              <w:rPr>
+                <w:lang w:val="en-US"/>
+              </w:rPr>
+            </w:pPr>
+            <w:r>
+              <w:rPr>
+                <w:lang w:val="en-US"/>
+              </w:rPr>
+              <w:t>Proprietario</w:t>
             </w:r>
           </w:p>
           <w:p/>
@@ -1403,13 +1686,13 @@
               <w:t>Il caso d’uso inizia quando</w:t>
             </w:r>
             <w:r>
-              <w:t xml:space="preserve"> il proprietario è loggato e ha cliccato su ‘</w:t>
-            </w:r>
-            <w:r>
-              <w:t>Prodotti</w:t>
-            </w:r>
-            <w:r>
-              <w:t>’</w:t>
+              <w:t xml:space="preserve"> l’attore </w:t>
+            </w:r>
+            <w:r>
+              <w:t>è</w:t>
+            </w:r>
+            <w:r>
+              <w:t xml:space="preserve"> loggato e ha cliccato su ‘Prodotti’</w:t>
             </w:r>
           </w:p>
         </w:tc>
@@ -1434,82 +1717,91 @@
               <w:pStyle w:val="Paragrafoelenco"/>
               <w:numPr>
                 <w:ilvl w:val="0"/>
-                <w:numId w:val="8"/>
+                <w:numId w:val="14"/>
               </w:numPr>
               <w:spacing w:after="160" w:line="259" w:lineRule="auto"/>
             </w:pPr>
             <w:r>
-              <w:t>Il proprietario clicc</w:t>
-            </w:r>
-            <w:r>
-              <w:t>a sul bottone ‘Aggiungi Prodotto</w:t>
-            </w:r>
-            <w:r>
-              <w:t>’</w:t>
-            </w:r>
-          </w:p>
-          <w:p>
-            <w:pPr>
-              <w:pStyle w:val="Paragrafoelenco"/>
-              <w:numPr>
-                <w:ilvl w:val="0"/>
-                <w:numId w:val="8"/>
+              <w:t>Il sistema mostra la tabella dei prodotti in vendita</w:t>
+            </w:r>
+          </w:p>
+          <w:p>
+            <w:pPr>
+              <w:pStyle w:val="Paragrafoelenco"/>
+              <w:numPr>
+                <w:ilvl w:val="0"/>
+                <w:numId w:val="14"/>
               </w:numPr>
               <w:spacing w:after="160" w:line="259" w:lineRule="auto"/>
             </w:pPr>
             <w:r>
-              <w:t>Il sistema mostra il form relativo</w:t>
-            </w:r>
-          </w:p>
-          <w:p>
-            <w:pPr>
-              <w:pStyle w:val="Paragrafoelenco"/>
-              <w:numPr>
-                <w:ilvl w:val="0"/>
-                <w:numId w:val="8"/>
+              <w:t>L’attore clicca sull’icona del cestino relativa al prodotto da eliminare</w:t>
+            </w:r>
+          </w:p>
+          <w:p>
+            <w:pPr>
+              <w:pStyle w:val="Paragrafoelenco"/>
+              <w:numPr>
+                <w:ilvl w:val="0"/>
+                <w:numId w:val="14"/>
               </w:numPr>
               <w:spacing w:after="160" w:line="259" w:lineRule="auto"/>
             </w:pPr>
             <w:r>
-              <w:t xml:space="preserve">Il proprietario compila i campi con </w:t>
-            </w:r>
-            <w:r>
-              <w:t>nome</w:t>
-            </w:r>
-            <w:r>
-              <w:t xml:space="preserve">, </w:t>
-            </w:r>
-            <w:r>
-              <w:t>prezzo di vendita</w:t>
-            </w:r>
-            <w:r>
-              <w:t>.</w:t>
-            </w:r>
-          </w:p>
-          <w:p>
-            <w:pPr>
-              <w:pStyle w:val="Paragrafoelenco"/>
-              <w:numPr>
-                <w:ilvl w:val="0"/>
-                <w:numId w:val="8"/>
+              <w:t>Il sistema chiede conferma della eliminazione</w:t>
+            </w:r>
+          </w:p>
+          <w:p>
+            <w:pPr>
+              <w:pStyle w:val="Paragrafoelenco"/>
+              <w:numPr>
+                <w:ilvl w:val="0"/>
+                <w:numId w:val="14"/>
               </w:numPr>
               <w:spacing w:after="160" w:line="259" w:lineRule="auto"/>
             </w:pPr>
             <w:r>
-              <w:t>Il sistema genera automaticamente il prezzo di acquisto</w:t>
-            </w:r>
-          </w:p>
-          <w:p>
-            <w:pPr>
-              <w:pStyle w:val="Paragrafoelenco"/>
-              <w:numPr>
-                <w:ilvl w:val="0"/>
-                <w:numId w:val="8"/>
+              <w:t xml:space="preserve">Se l’attore </w:t>
+            </w:r>
+            <w:proofErr w:type="gramStart"/>
+            <w:r>
+              <w:t>conferma :</w:t>
+            </w:r>
+            <w:proofErr w:type="gramEnd"/>
+          </w:p>
+          <w:p>
+            <w:pPr>
+              <w:pStyle w:val="Paragrafoelenco"/>
+              <w:numPr>
+                <w:ilvl w:val="0"/>
+                <w:numId w:val="16"/>
               </w:numPr>
               <w:spacing w:after="160" w:line="259" w:lineRule="auto"/>
             </w:pPr>
             <w:r>
-              <w:t>Il proprietario clicca sul pulsante ‘Salva’</w:t>
+              <w:t>Il sistema cancella il prodotto relativo</w:t>
+            </w:r>
+          </w:p>
+          <w:p>
+            <w:pPr>
+              <w:spacing w:after="160" w:line="259" w:lineRule="auto"/>
+              <w:ind w:left="1080"/>
+            </w:pPr>
+            <w:r>
+              <w:t>Se l’attore non conferma:</w:t>
+            </w:r>
+          </w:p>
+          <w:p>
+            <w:pPr>
+              <w:pStyle w:val="Paragrafoelenco"/>
+              <w:numPr>
+                <w:ilvl w:val="0"/>
+                <w:numId w:val="16"/>
+              </w:numPr>
+              <w:spacing w:after="160" w:line="259" w:lineRule="auto"/>
+            </w:pPr>
+            <w:r>
+              <w:t>Il sistema non cancella il prodotto relativo</w:t>
             </w:r>
           </w:p>
         </w:tc>
@@ -1534,16 +1826,9 @@
               <w:t xml:space="preserve">Il caso d’uso </w:t>
             </w:r>
             <w:r>
-              <w:t xml:space="preserve">termina quando il nuovo prodotto </w:t>
-            </w:r>
-            <w:r>
-              <w:t>è</w:t>
-            </w:r>
-            <w:r>
-              <w:t xml:space="preserve"> stato salvato</w:t>
-            </w:r>
-          </w:p>
-          <w:p/>
+              <w:t>termina quando il sistema mostra i prodotti in vendita aggiornati</w:t>
+            </w:r>
+          </w:p>
         </w:tc>
       </w:tr>
       <w:tr>
@@ -1593,7 +1878,7 @@
           </w:tcPr>
           <w:p>
             <w:r>
-              <w:t>U.C. 7</w:t>
+              <w:t>U.C. 8</w:t>
             </w:r>
           </w:p>
         </w:tc>
@@ -1615,7 +1900,7 @@
           </w:tcPr>
           <w:p>
             <w:r>
-              <w:t>Rimozione prodotto finito</w:t>
+              <w:t>Modifica prezzo di vendita di un prodotto finito</w:t>
             </w:r>
           </w:p>
         </w:tc>
@@ -1636,16 +1921,11 @@
             <w:tcW w:w="7784" w:type="dxa"/>
           </w:tcPr>
           <w:p>
-            <w:pPr>
-              <w:rPr>
-                <w:lang w:val="en-US"/>
-              </w:rPr>
-            </w:pPr>
-            <w:r>
-              <w:rPr>
-                <w:lang w:val="en-US"/>
-              </w:rPr>
-              <w:t>Proprietario</w:t>
+            <w:r>
+              <w:t>Proprie</w:t>
+            </w:r>
+            <w:r>
+              <w:t>tario</w:t>
             </w:r>
           </w:p>
           <w:p/>
@@ -1671,13 +1951,7 @@
               <w:t>Il caso d’uso inizia quando</w:t>
             </w:r>
             <w:r>
-              <w:t xml:space="preserve"> l’attore </w:t>
-            </w:r>
-            <w:r>
-              <w:t>è</w:t>
-            </w:r>
-            <w:r>
-              <w:t xml:space="preserve"> loggato e ha cliccato su ‘Prodotti’</w:t>
+              <w:t xml:space="preserve"> il proprietario è loggato e ha cliccato su ‘Prodotti’</w:t>
             </w:r>
           </w:p>
         </w:tc>
@@ -1702,69 +1976,30 @@
               <w:pStyle w:val="Paragrafoelenco"/>
               <w:numPr>
                 <w:ilvl w:val="0"/>
-                <w:numId w:val="14"/>
+                <w:numId w:val="17"/>
               </w:numPr>
               <w:spacing w:after="160" w:line="259" w:lineRule="auto"/>
             </w:pPr>
             <w:r>
-              <w:t>Il sistema mostra la tabella dei prodotti in vendita</w:t>
-            </w:r>
-          </w:p>
-          <w:p>
-            <w:pPr>
-              <w:pStyle w:val="Paragrafoelenco"/>
-              <w:numPr>
-                <w:ilvl w:val="0"/>
-                <w:numId w:val="14"/>
+              <w:t>Se il proprietario preme sul bottone ‘+</w:t>
+            </w:r>
+            <w:proofErr w:type="gramStart"/>
+            <w:r>
+              <w:t>’ :</w:t>
+            </w:r>
+            <w:proofErr w:type="gramEnd"/>
+          </w:p>
+          <w:p>
+            <w:pPr>
+              <w:pStyle w:val="Paragrafoelenco"/>
+              <w:numPr>
+                <w:ilvl w:val="0"/>
+                <w:numId w:val="16"/>
               </w:numPr>
               <w:spacing w:after="160" w:line="259" w:lineRule="auto"/>
             </w:pPr>
             <w:r>
-              <w:t>L’attore clicca sull’icona del cestino relativa al prodotto da eliminare</w:t>
-            </w:r>
-          </w:p>
-          <w:p>
-            <w:pPr>
-              <w:pStyle w:val="Paragrafoelenco"/>
-              <w:numPr>
-                <w:ilvl w:val="0"/>
-                <w:numId w:val="14"/>
-              </w:numPr>
-              <w:spacing w:after="160" w:line="259" w:lineRule="auto"/>
-            </w:pPr>
-            <w:r>
-              <w:t>Il sistema chiede conferma della eliminazione</w:t>
-            </w:r>
-          </w:p>
-          <w:p>
-            <w:pPr>
-              <w:pStyle w:val="Paragrafoelenco"/>
-              <w:numPr>
-                <w:ilvl w:val="0"/>
-                <w:numId w:val="14"/>
-              </w:numPr>
-              <w:spacing w:after="160" w:line="259" w:lineRule="auto"/>
-            </w:pPr>
-            <w:r>
-              <w:t xml:space="preserve">Se l’attore </w:t>
-            </w:r>
-            <w:proofErr w:type="gramStart"/>
-            <w:r>
-              <w:t>conferma :</w:t>
-            </w:r>
-            <w:proofErr w:type="gramEnd"/>
-          </w:p>
-          <w:p>
-            <w:pPr>
-              <w:pStyle w:val="Paragrafoelenco"/>
-              <w:numPr>
-                <w:ilvl w:val="0"/>
-                <w:numId w:val="16"/>
-              </w:numPr>
-              <w:spacing w:after="160" w:line="259" w:lineRule="auto"/>
-            </w:pPr>
-            <w:r>
-              <w:t>Il sistema cancella il prodotto relativo</w:t>
+              <w:t>Il sistema aumenta il prezzo di vendita</w:t>
             </w:r>
           </w:p>
           <w:p>
@@ -1773,8 +2008,13 @@
               <w:ind w:left="1080"/>
             </w:pPr>
             <w:r>
-              <w:t>Se l’attore non conferma:</w:t>
-            </w:r>
+              <w:t>Se il proprietario preme sul bottone ‘-</w:t>
+            </w:r>
+            <w:proofErr w:type="gramStart"/>
+            <w:r>
+              <w:t>‘ :</w:t>
+            </w:r>
+            <w:proofErr w:type="gramEnd"/>
           </w:p>
           <w:p>
             <w:pPr>
@@ -1786,7 +2026,7 @@
               <w:spacing w:after="160" w:line="259" w:lineRule="auto"/>
             </w:pPr>
             <w:r>
-              <w:t>Il sistema non cancella il prodotto relativo</w:t>
+              <w:t>Il sistema diminuisce il prezzo di vendita</w:t>
             </w:r>
           </w:p>
         </w:tc>
@@ -1811,7 +2051,10 @@
               <w:t xml:space="preserve">Il caso d’uso </w:t>
             </w:r>
             <w:r>
-              <w:t>termina quando il sistema mostra i prodotti in vendita aggiornati</w:t>
+              <w:t xml:space="preserve">termina quando </w:t>
+            </w:r>
+            <w:r>
+              <w:t>l’utente abbandona la pagina prodotti</w:t>
             </w:r>
           </w:p>
         </w:tc>
@@ -1853,6 +2096,7 @@
           </w:tcPr>
           <w:p>
             <w:r>
+              <w:lastRenderedPageBreak/>
               <w:t>Use case num.</w:t>
             </w:r>
           </w:p>
@@ -1863,7 +2107,10 @@
           </w:tcPr>
           <w:p>
             <w:r>
-              <w:t>U.C. 8</w:t>
+              <w:t xml:space="preserve">U.C.  </w:t>
+            </w:r>
+            <w:r>
+              <w:t>9</w:t>
             </w:r>
           </w:p>
         </w:tc>
@@ -1885,237 +2132,6 @@
           </w:tcPr>
           <w:p>
             <w:r>
-              <w:t>Modifica prezzo di vendita di un prodotto finito</w:t>
-            </w:r>
-          </w:p>
-        </w:tc>
-      </w:tr>
-      <w:tr>
-        <w:tc>
-          <w:tcPr>
-            <w:tcW w:w="1838" w:type="dxa"/>
-          </w:tcPr>
-          <w:p>
-            <w:r>
-              <w:t>Attori</w:t>
-            </w:r>
-          </w:p>
-        </w:tc>
-        <w:tc>
-          <w:tcPr>
-            <w:tcW w:w="7784" w:type="dxa"/>
-          </w:tcPr>
-          <w:p>
-            <w:r>
-              <w:t>Proprie</w:t>
-            </w:r>
-            <w:r>
-              <w:t>tario</w:t>
-            </w:r>
-          </w:p>
-          <w:p/>
-        </w:tc>
-      </w:tr>
-      <w:tr>
-        <w:tc>
-          <w:tcPr>
-            <w:tcW w:w="1838" w:type="dxa"/>
-          </w:tcPr>
-          <w:p>
-            <w:r>
-              <w:t>Entry Condition</w:t>
-            </w:r>
-          </w:p>
-        </w:tc>
-        <w:tc>
-          <w:tcPr>
-            <w:tcW w:w="7784" w:type="dxa"/>
-          </w:tcPr>
-          <w:p>
-            <w:r>
-              <w:t>Il caso d’uso inizia quando</w:t>
-            </w:r>
-            <w:r>
-              <w:t xml:space="preserve"> il proprietario è loggato e ha cliccato su ‘Prodotti’</w:t>
-            </w:r>
-          </w:p>
-        </w:tc>
-      </w:tr>
-      <w:tr>
-        <w:tc>
-          <w:tcPr>
-            <w:tcW w:w="1838" w:type="dxa"/>
-          </w:tcPr>
-          <w:p>
-            <w:r>
-              <w:t>Flusso di eventi</w:t>
-            </w:r>
-          </w:p>
-        </w:tc>
-        <w:tc>
-          <w:tcPr>
-            <w:tcW w:w="7784" w:type="dxa"/>
-          </w:tcPr>
-          <w:p>
-            <w:pPr>
-              <w:pStyle w:val="Paragrafoelenco"/>
-              <w:numPr>
-                <w:ilvl w:val="0"/>
-                <w:numId w:val="17"/>
-              </w:numPr>
-              <w:spacing w:after="160" w:line="259" w:lineRule="auto"/>
-            </w:pPr>
-            <w:r>
-              <w:t>Se il proprietario preme sul bottone ‘+</w:t>
-            </w:r>
-            <w:proofErr w:type="gramStart"/>
-            <w:r>
-              <w:t>’ :</w:t>
-            </w:r>
-            <w:proofErr w:type="gramEnd"/>
-          </w:p>
-          <w:p>
-            <w:pPr>
-              <w:pStyle w:val="Paragrafoelenco"/>
-              <w:numPr>
-                <w:ilvl w:val="0"/>
-                <w:numId w:val="16"/>
-              </w:numPr>
-              <w:spacing w:after="160" w:line="259" w:lineRule="auto"/>
-            </w:pPr>
-            <w:r>
-              <w:t>Il sistema aumenta il prezzo di vendita</w:t>
-            </w:r>
-          </w:p>
-          <w:p>
-            <w:pPr>
-              <w:spacing w:after="160" w:line="259" w:lineRule="auto"/>
-              <w:ind w:left="1080"/>
-            </w:pPr>
-            <w:r>
-              <w:t>Se il proprietario preme sul bottone ‘-</w:t>
-            </w:r>
-            <w:proofErr w:type="gramStart"/>
-            <w:r>
-              <w:t>‘ :</w:t>
-            </w:r>
-            <w:proofErr w:type="gramEnd"/>
-          </w:p>
-          <w:p>
-            <w:pPr>
-              <w:pStyle w:val="Paragrafoelenco"/>
-              <w:numPr>
-                <w:ilvl w:val="0"/>
-                <w:numId w:val="16"/>
-              </w:numPr>
-              <w:spacing w:after="160" w:line="259" w:lineRule="auto"/>
-            </w:pPr>
-            <w:r>
-              <w:t>Il sistema diminuisce il prezzo di vendita</w:t>
-            </w:r>
-          </w:p>
-        </w:tc>
-      </w:tr>
-      <w:tr>
-        <w:tc>
-          <w:tcPr>
-            <w:tcW w:w="1838" w:type="dxa"/>
-          </w:tcPr>
-          <w:p>
-            <w:r>
-              <w:t>Exit Condition</w:t>
-            </w:r>
-          </w:p>
-        </w:tc>
-        <w:tc>
-          <w:tcPr>
-            <w:tcW w:w="7784" w:type="dxa"/>
-          </w:tcPr>
-          <w:p>
-            <w:r>
-              <w:t xml:space="preserve">Il caso d’uso </w:t>
-            </w:r>
-            <w:r>
-              <w:t xml:space="preserve">termina quando </w:t>
-            </w:r>
-            <w:r>
-              <w:t>l’utente abbandona la pagina prodotti</w:t>
-            </w:r>
-          </w:p>
-        </w:tc>
-      </w:tr>
-      <w:tr>
-        <w:tc>
-          <w:tcPr>
-            <w:tcW w:w="1838" w:type="dxa"/>
-          </w:tcPr>
-          <w:p>
-            <w:r>
-              <w:t>Eccezioni</w:t>
-            </w:r>
-          </w:p>
-        </w:tc>
-        <w:tc>
-          <w:tcPr>
-            <w:tcW w:w="7784" w:type="dxa"/>
-          </w:tcPr>
-          <w:p/>
-        </w:tc>
-      </w:tr>
-    </w:tbl>
-    <w:p/>
-    <w:tbl>
-      <w:tblPr>
-        <w:tblStyle w:val="Grigliatabella"/>
-        <w:tblW w:w="0" w:type="auto"/>
-        <w:tblLook w:val="04A0" w:firstRow="1" w:lastRow="0" w:firstColumn="1" w:lastColumn="0" w:noHBand="0" w:noVBand="1"/>
-      </w:tblPr>
-      <w:tblGrid>
-        <w:gridCol w:w="1838"/>
-        <w:gridCol w:w="7784"/>
-      </w:tblGrid>
-      <w:tr>
-        <w:tc>
-          <w:tcPr>
-            <w:tcW w:w="1838" w:type="dxa"/>
-          </w:tcPr>
-          <w:p>
-            <w:r>
-              <w:t>Use case num.</w:t>
-            </w:r>
-          </w:p>
-        </w:tc>
-        <w:tc>
-          <w:tcPr>
-            <w:tcW w:w="7784" w:type="dxa"/>
-          </w:tcPr>
-          <w:p>
-            <w:r>
-              <w:t xml:space="preserve">U.C.  </w:t>
-            </w:r>
-            <w:r>
-              <w:t>9</w:t>
-            </w:r>
-          </w:p>
-        </w:tc>
-      </w:tr>
-      <w:tr>
-        <w:tc>
-          <w:tcPr>
-            <w:tcW w:w="1838" w:type="dxa"/>
-          </w:tcPr>
-          <w:p>
-            <w:r>
-              <w:t>Nome</w:t>
-            </w:r>
-          </w:p>
-        </w:tc>
-        <w:tc>
-          <w:tcPr>
-            <w:tcW w:w="7784" w:type="dxa"/>
-          </w:tcPr>
-          <w:p>
-            <w:r>
               <w:t>Ricerca prodotto inventario</w:t>
             </w:r>
           </w:p>
@@ -2128,7 +2144,6 @@
           </w:tcPr>
           <w:p>
             <w:r>
-              <w:lastRenderedPageBreak/>
               <w:t>Attori</w:t>
             </w:r>
           </w:p>
@@ -2897,7 +2912,6 @@
           </w:tcPr>
           <w:p>
             <w:r>
-              <w:lastRenderedPageBreak/>
               <w:t>Nome</w:t>
             </w:r>
           </w:p>
@@ -3515,6 +3529,7 @@
           </w:tcPr>
           <w:p>
             <w:r>
+              <w:lastRenderedPageBreak/>
               <w:t>Nome</w:t>
             </w:r>
           </w:p>
@@ -3568,7 +3583,6 @@
           </w:tcPr>
           <w:p>
             <w:r>
-              <w:lastRenderedPageBreak/>
               <w:t>Entry Condition</w:t>
             </w:r>
           </w:p>
@@ -3964,10 +3978,15 @@
             <w:r>
               <w:t xml:space="preserve"> </w:t>
             </w:r>
-            <w:bookmarkStart w:id="0" w:name="_GoBack"/>
-            <w:bookmarkEnd w:id="0"/>
-            <w:r>
-              <w:t>telefono,data di ritiro e note aggiuntive</w:t>
+            <w:proofErr w:type="spellStart"/>
+            <w:proofErr w:type="gramStart"/>
+            <w:r>
+              <w:t>telefono,data</w:t>
+            </w:r>
+            <w:proofErr w:type="spellEnd"/>
+            <w:proofErr w:type="gramEnd"/>
+            <w:r>
+              <w:t xml:space="preserve"> di ritiro e note aggiuntive</w:t>
             </w:r>
           </w:p>
           <w:p>
@@ -4074,7 +4093,15 @@
           </w:tcPr>
           <w:p>
             <w:r>
-              <w:t>Use case num.</w:t>
+              <w:t xml:space="preserve">Use case </w:t>
+            </w:r>
+            <w:proofErr w:type="spellStart"/>
+            <w:r>
+              <w:t>num</w:t>
+            </w:r>
+            <w:proofErr w:type="spellEnd"/>
+            <w:r>
+              <w:t>.</w:t>
             </w:r>
           </w:p>
         </w:tc>
@@ -4275,6 +4302,254 @@
             </w:r>
             <w:r>
               <w:t>termina quando il sistema mostra un alert confermando le modifiche</w:t>
+            </w:r>
+          </w:p>
+        </w:tc>
+      </w:tr>
+      <w:tr>
+        <w:tc>
+          <w:tcPr>
+            <w:tcW w:w="1838" w:type="dxa"/>
+          </w:tcPr>
+          <w:p>
+            <w:r>
+              <w:t>Eccezioni</w:t>
+            </w:r>
+          </w:p>
+        </w:tc>
+        <w:tc>
+          <w:tcPr>
+            <w:tcW w:w="7784" w:type="dxa"/>
+          </w:tcPr>
+          <w:p/>
+        </w:tc>
+      </w:tr>
+      <w:tr>
+        <w:tc>
+          <w:tcPr>
+            <w:tcW w:w="1838" w:type="dxa"/>
+          </w:tcPr>
+          <w:p>
+            <w:r>
+              <w:lastRenderedPageBreak/>
+              <w:t xml:space="preserve">Use case </w:t>
+            </w:r>
+            <w:proofErr w:type="spellStart"/>
+            <w:r>
+              <w:t>num</w:t>
+            </w:r>
+            <w:proofErr w:type="spellEnd"/>
+            <w:r>
+              <w:t>.</w:t>
+            </w:r>
+          </w:p>
+        </w:tc>
+        <w:tc>
+          <w:tcPr>
+            <w:tcW w:w="7784" w:type="dxa"/>
+          </w:tcPr>
+          <w:p>
+            <w:r>
+              <w:t>U.C. 1</w:t>
+            </w:r>
+            <w:r>
+              <w:t>7</w:t>
+            </w:r>
+          </w:p>
+        </w:tc>
+      </w:tr>
+      <w:tr>
+        <w:tc>
+          <w:tcPr>
+            <w:tcW w:w="1838" w:type="dxa"/>
+          </w:tcPr>
+          <w:p>
+            <w:r>
+              <w:t>Nome</w:t>
+            </w:r>
+          </w:p>
+        </w:tc>
+        <w:tc>
+          <w:tcPr>
+            <w:tcW w:w="7784" w:type="dxa"/>
+          </w:tcPr>
+          <w:p>
+            <w:r>
+              <w:t>Visualizza ricetta</w:t>
+            </w:r>
+          </w:p>
+        </w:tc>
+      </w:tr>
+      <w:tr>
+        <w:tc>
+          <w:tcPr>
+            <w:tcW w:w="1838" w:type="dxa"/>
+          </w:tcPr>
+          <w:p>
+            <w:r>
+              <w:t>Attori</w:t>
+            </w:r>
+          </w:p>
+        </w:tc>
+        <w:tc>
+          <w:tcPr>
+            <w:tcW w:w="7784" w:type="dxa"/>
+          </w:tcPr>
+          <w:p>
+            <w:pPr>
+              <w:rPr>
+                <w:lang w:val="en-US"/>
+              </w:rPr>
+            </w:pPr>
+            <w:r>
+              <w:rPr>
+                <w:lang w:val="en-US"/>
+              </w:rPr>
+              <w:t>Pasticciere</w:t>
+            </w:r>
+          </w:p>
+        </w:tc>
+      </w:tr>
+      <w:tr>
+        <w:tc>
+          <w:tcPr>
+            <w:tcW w:w="1838" w:type="dxa"/>
+          </w:tcPr>
+          <w:p>
+            <w:r>
+              <w:t>Entry Condition</w:t>
+            </w:r>
+          </w:p>
+        </w:tc>
+        <w:tc>
+          <w:tcPr>
+            <w:tcW w:w="7784" w:type="dxa"/>
+          </w:tcPr>
+          <w:p>
+            <w:r>
+              <w:t>Il caso d’uso inizia quando</w:t>
+            </w:r>
+            <w:r>
+              <w:t xml:space="preserve"> l’attore </w:t>
+            </w:r>
+            <w:r>
+              <w:t>è</w:t>
+            </w:r>
+            <w:r>
+              <w:t xml:space="preserve"> loggato e ha cliccato su ‘</w:t>
+            </w:r>
+            <w:r>
+              <w:t>Ricettario</w:t>
+            </w:r>
+            <w:r>
+              <w:t>’</w:t>
+            </w:r>
+          </w:p>
+        </w:tc>
+      </w:tr>
+      <w:tr>
+        <w:tc>
+          <w:tcPr>
+            <w:tcW w:w="1838" w:type="dxa"/>
+          </w:tcPr>
+          <w:p>
+            <w:r>
+              <w:t>Flusso di eventi</w:t>
+            </w:r>
+          </w:p>
+        </w:tc>
+        <w:tc>
+          <w:tcPr>
+            <w:tcW w:w="7784" w:type="dxa"/>
+          </w:tcPr>
+          <w:p>
+            <w:pPr>
+              <w:pStyle w:val="Paragrafoelenco"/>
+              <w:numPr>
+                <w:ilvl w:val="0"/>
+                <w:numId w:val="33"/>
+              </w:numPr>
+              <w:spacing w:after="160" w:line="259" w:lineRule="auto"/>
+            </w:pPr>
+            <w:r>
+              <w:t xml:space="preserve">Il sistema mostra una </w:t>
+            </w:r>
+            <w:r>
+              <w:t>tabella con tutte le ricette</w:t>
+            </w:r>
+          </w:p>
+          <w:p>
+            <w:pPr>
+              <w:pStyle w:val="Paragrafoelenco"/>
+              <w:numPr>
+                <w:ilvl w:val="0"/>
+                <w:numId w:val="33"/>
+              </w:numPr>
+              <w:spacing w:after="160" w:line="259" w:lineRule="auto"/>
+            </w:pPr>
+            <w:r>
+              <w:t xml:space="preserve">Il </w:t>
+            </w:r>
+            <w:r>
+              <w:t>pasticciere</w:t>
+            </w:r>
+            <w:r>
+              <w:t xml:space="preserve"> clicca sull’icona (i).</w:t>
+            </w:r>
+          </w:p>
+          <w:p>
+            <w:pPr>
+              <w:pStyle w:val="Paragrafoelenco"/>
+              <w:numPr>
+                <w:ilvl w:val="0"/>
+                <w:numId w:val="33"/>
+              </w:numPr>
+              <w:spacing w:after="160" w:line="259" w:lineRule="auto"/>
+            </w:pPr>
+            <w:r>
+              <w:t xml:space="preserve">Il sistema </w:t>
+            </w:r>
+            <w:r>
+              <w:t>apre una</w:t>
+            </w:r>
+            <w:bookmarkStart w:id="0" w:name="_GoBack"/>
+            <w:bookmarkEnd w:id="0"/>
+            <w:r>
+              <w:t xml:space="preserve"> </w:t>
+            </w:r>
+            <w:r>
+              <w:t>tabella a tendina</w:t>
+            </w:r>
+            <w:r>
+              <w:t xml:space="preserve"> indicando al pasticciere tutti gli ingredienti relativi alla ricetta su cui ha cliccato.</w:t>
+            </w:r>
+          </w:p>
+        </w:tc>
+      </w:tr>
+      <w:tr>
+        <w:tc>
+          <w:tcPr>
+            <w:tcW w:w="1838" w:type="dxa"/>
+          </w:tcPr>
+          <w:p>
+            <w:r>
+              <w:t>Exit Condition</w:t>
+            </w:r>
+          </w:p>
+        </w:tc>
+        <w:tc>
+          <w:tcPr>
+            <w:tcW w:w="7784" w:type="dxa"/>
+          </w:tcPr>
+          <w:p>
+            <w:r>
+              <w:t xml:space="preserve">Il caso d’uso </w:t>
+            </w:r>
+            <w:r>
+              <w:t xml:space="preserve">termina quando il </w:t>
+            </w:r>
+            <w:r>
+              <w:t>pasticciere abbandona la pagina</w:t>
             </w:r>
           </w:p>
         </w:tc>
@@ -4383,7 +4658,10 @@
           </w:tcPr>
           <w:p>
             <w:r>
-              <w:t>U.C. 17</w:t>
+              <w:t>U.C. 1</w:t>
+            </w:r>
+            <w:r>
+              <w:t>8</w:t>
             </w:r>
           </w:p>
         </w:tc>
@@ -4805,7 +5083,18 @@
           </w:tcPr>
           <w:p>
             <w:r>
-              <w:t>Il caso d’uso termina quando l’attore è registrato e il sistema lo ha reindirizzato sulla pagina di conferma.</w:t>
+              <w:t xml:space="preserve">Il caso d’uso termina quando l’attore è registrato e il sistema lo ha </w:t>
+            </w:r>
+            <w:proofErr w:type="spellStart"/>
+            <w:r>
+              <w:t>reindirizzat</w:t>
+            </w:r>
+            <w:proofErr w:type="spellEnd"/>
+            <w:r>
+              <w:t xml:space="preserve"> </w:t>
+            </w:r>
+            <w:r>
+              <w:t>o sulla pagina di conferma.</w:t>
             </w:r>
           </w:p>
         </w:tc>
@@ -5412,6 +5701,95 @@
     </w:lvl>
   </w:abstractNum>
   <w:abstractNum w:abstractNumId="6" w15:restartNumberingAfterBreak="0">
+    <w:nsid w:val="28E62D0C"/>
+    <w:multiLevelType w:val="hybridMultilevel"/>
+    <w:tmpl w:val="49FEF20E"/>
+    <w:lvl w:ilvl="0" w:tplc="4320B3EE">
+      <w:start w:val="1"/>
+      <w:numFmt w:val="decimal"/>
+      <w:lvlText w:val="%1)"/>
+      <w:lvlJc w:val="left"/>
+      <w:pPr>
+        <w:ind w:left="1080" w:hanging="360"/>
+      </w:pPr>
+      <w:rPr>
+        <w:rFonts w:hint="default"/>
+      </w:rPr>
+    </w:lvl>
+    <w:lvl w:ilvl="1" w:tplc="04100019" w:tentative="1">
+      <w:start w:val="1"/>
+      <w:numFmt w:val="lowerLetter"/>
+      <w:lvlText w:val="%2."/>
+      <w:lvlJc w:val="left"/>
+      <w:pPr>
+        <w:ind w:left="1800" w:hanging="360"/>
+      </w:pPr>
+    </w:lvl>
+    <w:lvl w:ilvl="2" w:tplc="0410001B" w:tentative="1">
+      <w:start w:val="1"/>
+      <w:numFmt w:val="lowerRoman"/>
+      <w:lvlText w:val="%3."/>
+      <w:lvlJc w:val="right"/>
+      <w:pPr>
+        <w:ind w:left="2520" w:hanging="180"/>
+      </w:pPr>
+    </w:lvl>
+    <w:lvl w:ilvl="3" w:tplc="0410000F" w:tentative="1">
+      <w:start w:val="1"/>
+      <w:numFmt w:val="decimal"/>
+      <w:lvlText w:val="%4."/>
+      <w:lvlJc w:val="left"/>
+      <w:pPr>
+        <w:ind w:left="3240" w:hanging="360"/>
+      </w:pPr>
+    </w:lvl>
+    <w:lvl w:ilvl="4" w:tplc="04100019" w:tentative="1">
+      <w:start w:val="1"/>
+      <w:numFmt w:val="lowerLetter"/>
+      <w:lvlText w:val="%5."/>
+      <w:lvlJc w:val="left"/>
+      <w:pPr>
+        <w:ind w:left="3960" w:hanging="360"/>
+      </w:pPr>
+    </w:lvl>
+    <w:lvl w:ilvl="5" w:tplc="0410001B" w:tentative="1">
+      <w:start w:val="1"/>
+      <w:numFmt w:val="lowerRoman"/>
+      <w:lvlText w:val="%6."/>
+      <w:lvlJc w:val="right"/>
+      <w:pPr>
+        <w:ind w:left="4680" w:hanging="180"/>
+      </w:pPr>
+    </w:lvl>
+    <w:lvl w:ilvl="6" w:tplc="0410000F" w:tentative="1">
+      <w:start w:val="1"/>
+      <w:numFmt w:val="decimal"/>
+      <w:lvlText w:val="%7."/>
+      <w:lvlJc w:val="left"/>
+      <w:pPr>
+        <w:ind w:left="5400" w:hanging="360"/>
+      </w:pPr>
+    </w:lvl>
+    <w:lvl w:ilvl="7" w:tplc="04100019" w:tentative="1">
+      <w:start w:val="1"/>
+      <w:numFmt w:val="lowerLetter"/>
+      <w:lvlText w:val="%8."/>
+      <w:lvlJc w:val="left"/>
+      <w:pPr>
+        <w:ind w:left="6120" w:hanging="360"/>
+      </w:pPr>
+    </w:lvl>
+    <w:lvl w:ilvl="8" w:tplc="0410001B" w:tentative="1">
+      <w:start w:val="1"/>
+      <w:numFmt w:val="lowerRoman"/>
+      <w:lvlText w:val="%9."/>
+      <w:lvlJc w:val="right"/>
+      <w:pPr>
+        <w:ind w:left="6840" w:hanging="180"/>
+      </w:pPr>
+    </w:lvl>
+  </w:abstractNum>
+  <w:abstractNum w:abstractNumId="7" w15:restartNumberingAfterBreak="0">
     <w:nsid w:val="2C172447"/>
     <w:multiLevelType w:val="hybridMultilevel"/>
     <w:tmpl w:val="78DAD660"/>
@@ -5500,7 +5878,7 @@
       </w:pPr>
     </w:lvl>
   </w:abstractNum>
-  <w:abstractNum w:abstractNumId="7" w15:restartNumberingAfterBreak="0">
+  <w:abstractNum w:abstractNumId="8" w15:restartNumberingAfterBreak="0">
     <w:nsid w:val="2FFC145D"/>
     <w:multiLevelType w:val="hybridMultilevel"/>
     <w:tmpl w:val="81AE6992"/>
@@ -5612,7 +5990,7 @@
       </w:rPr>
     </w:lvl>
   </w:abstractNum>
-  <w:abstractNum w:abstractNumId="8" w15:restartNumberingAfterBreak="0">
+  <w:abstractNum w:abstractNumId="9" w15:restartNumberingAfterBreak="0">
     <w:nsid w:val="3384160E"/>
     <w:multiLevelType w:val="hybridMultilevel"/>
     <w:tmpl w:val="1CA447FC"/>
@@ -5724,7 +6102,7 @@
       </w:rPr>
     </w:lvl>
   </w:abstractNum>
-  <w:abstractNum w:abstractNumId="9" w15:restartNumberingAfterBreak="0">
+  <w:abstractNum w:abstractNumId="10" w15:restartNumberingAfterBreak="0">
     <w:nsid w:val="3F875CC8"/>
     <w:multiLevelType w:val="hybridMultilevel"/>
     <w:tmpl w:val="49FEF20E"/>
@@ -5813,7 +6191,7 @@
       </w:pPr>
     </w:lvl>
   </w:abstractNum>
-  <w:abstractNum w:abstractNumId="10" w15:restartNumberingAfterBreak="0">
+  <w:abstractNum w:abstractNumId="11" w15:restartNumberingAfterBreak="0">
     <w:nsid w:val="417E420E"/>
     <w:multiLevelType w:val="hybridMultilevel"/>
     <w:tmpl w:val="49FEF20E"/>
@@ -5902,7 +6280,7 @@
       </w:pPr>
     </w:lvl>
   </w:abstractNum>
-  <w:abstractNum w:abstractNumId="11" w15:restartNumberingAfterBreak="0">
+  <w:abstractNum w:abstractNumId="12" w15:restartNumberingAfterBreak="0">
     <w:nsid w:val="49A451AA"/>
     <w:multiLevelType w:val="hybridMultilevel"/>
     <w:tmpl w:val="49FEF20E"/>
@@ -5991,7 +6369,7 @@
       </w:pPr>
     </w:lvl>
   </w:abstractNum>
-  <w:abstractNum w:abstractNumId="12" w15:restartNumberingAfterBreak="0">
+  <w:abstractNum w:abstractNumId="13" w15:restartNumberingAfterBreak="0">
     <w:nsid w:val="4BA413DD"/>
     <w:multiLevelType w:val="hybridMultilevel"/>
     <w:tmpl w:val="49FEF20E"/>
@@ -6080,7 +6458,7 @@
       </w:pPr>
     </w:lvl>
   </w:abstractNum>
-  <w:abstractNum w:abstractNumId="13" w15:restartNumberingAfterBreak="0">
+  <w:abstractNum w:abstractNumId="14" w15:restartNumberingAfterBreak="0">
     <w:nsid w:val="4EDF045A"/>
     <w:multiLevelType w:val="hybridMultilevel"/>
     <w:tmpl w:val="93D84BF2"/>
@@ -6169,7 +6547,7 @@
       </w:pPr>
     </w:lvl>
   </w:abstractNum>
-  <w:abstractNum w:abstractNumId="14" w15:restartNumberingAfterBreak="0">
+  <w:abstractNum w:abstractNumId="15" w15:restartNumberingAfterBreak="0">
     <w:nsid w:val="4FCA4575"/>
     <w:multiLevelType w:val="hybridMultilevel"/>
     <w:tmpl w:val="BD9A7774"/>
@@ -6258,7 +6636,7 @@
       </w:pPr>
     </w:lvl>
   </w:abstractNum>
-  <w:abstractNum w:abstractNumId="15" w15:restartNumberingAfterBreak="0">
+  <w:abstractNum w:abstractNumId="16" w15:restartNumberingAfterBreak="0">
     <w:nsid w:val="4FEC5487"/>
     <w:multiLevelType w:val="hybridMultilevel"/>
     <w:tmpl w:val="BD9A7774"/>
@@ -6347,7 +6725,7 @@
       </w:pPr>
     </w:lvl>
   </w:abstractNum>
-  <w:abstractNum w:abstractNumId="16" w15:restartNumberingAfterBreak="0">
+  <w:abstractNum w:abstractNumId="17" w15:restartNumberingAfterBreak="0">
     <w:nsid w:val="52455650"/>
     <w:multiLevelType w:val="hybridMultilevel"/>
     <w:tmpl w:val="49FEF20E"/>
@@ -6436,7 +6814,7 @@
       </w:pPr>
     </w:lvl>
   </w:abstractNum>
-  <w:abstractNum w:abstractNumId="17" w15:restartNumberingAfterBreak="0">
+  <w:abstractNum w:abstractNumId="18" w15:restartNumberingAfterBreak="0">
     <w:nsid w:val="552C3639"/>
     <w:multiLevelType w:val="hybridMultilevel"/>
     <w:tmpl w:val="49FEF20E"/>
@@ -6525,7 +6903,7 @@
       </w:pPr>
     </w:lvl>
   </w:abstractNum>
-  <w:abstractNum w:abstractNumId="18" w15:restartNumberingAfterBreak="0">
+  <w:abstractNum w:abstractNumId="19" w15:restartNumberingAfterBreak="0">
     <w:nsid w:val="56526052"/>
     <w:multiLevelType w:val="hybridMultilevel"/>
     <w:tmpl w:val="BD9A7774"/>
@@ -6614,7 +6992,7 @@
       </w:pPr>
     </w:lvl>
   </w:abstractNum>
-  <w:abstractNum w:abstractNumId="19" w15:restartNumberingAfterBreak="0">
+  <w:abstractNum w:abstractNumId="20" w15:restartNumberingAfterBreak="0">
     <w:nsid w:val="56E42AC6"/>
     <w:multiLevelType w:val="hybridMultilevel"/>
     <w:tmpl w:val="BD9A7774"/>
@@ -6703,7 +7081,7 @@
       </w:pPr>
     </w:lvl>
   </w:abstractNum>
-  <w:abstractNum w:abstractNumId="20" w15:restartNumberingAfterBreak="0">
+  <w:abstractNum w:abstractNumId="21" w15:restartNumberingAfterBreak="0">
     <w:nsid w:val="57D96273"/>
     <w:multiLevelType w:val="hybridMultilevel"/>
     <w:tmpl w:val="49FEF20E"/>
@@ -6792,7 +7170,7 @@
       </w:pPr>
     </w:lvl>
   </w:abstractNum>
-  <w:abstractNum w:abstractNumId="21" w15:restartNumberingAfterBreak="0">
+  <w:abstractNum w:abstractNumId="22" w15:restartNumberingAfterBreak="0">
     <w:nsid w:val="59EB526C"/>
     <w:multiLevelType w:val="hybridMultilevel"/>
     <w:tmpl w:val="49FEF20E"/>
@@ -6881,7 +7259,7 @@
       </w:pPr>
     </w:lvl>
   </w:abstractNum>
-  <w:abstractNum w:abstractNumId="22" w15:restartNumberingAfterBreak="0">
+  <w:abstractNum w:abstractNumId="23" w15:restartNumberingAfterBreak="0">
     <w:nsid w:val="5A7A4CF8"/>
     <w:multiLevelType w:val="hybridMultilevel"/>
     <w:tmpl w:val="F35226C6"/>
@@ -6994,7 +7372,7 @@
       </w:rPr>
     </w:lvl>
   </w:abstractNum>
-  <w:abstractNum w:abstractNumId="23" w15:restartNumberingAfterBreak="0">
+  <w:abstractNum w:abstractNumId="24" w15:restartNumberingAfterBreak="0">
     <w:nsid w:val="63F21321"/>
     <w:multiLevelType w:val="hybridMultilevel"/>
     <w:tmpl w:val="808E6EE6"/>
@@ -7083,7 +7461,7 @@
       </w:pPr>
     </w:lvl>
   </w:abstractNum>
-  <w:abstractNum w:abstractNumId="24" w15:restartNumberingAfterBreak="0">
+  <w:abstractNum w:abstractNumId="25" w15:restartNumberingAfterBreak="0">
     <w:nsid w:val="640A218B"/>
     <w:multiLevelType w:val="hybridMultilevel"/>
     <w:tmpl w:val="49FEF20E"/>
@@ -7172,7 +7550,7 @@
       </w:pPr>
     </w:lvl>
   </w:abstractNum>
-  <w:abstractNum w:abstractNumId="25" w15:restartNumberingAfterBreak="0">
+  <w:abstractNum w:abstractNumId="26" w15:restartNumberingAfterBreak="0">
     <w:nsid w:val="6A6F6B28"/>
     <w:multiLevelType w:val="hybridMultilevel"/>
     <w:tmpl w:val="49FEF20E"/>
@@ -7261,7 +7639,7 @@
       </w:pPr>
     </w:lvl>
   </w:abstractNum>
-  <w:abstractNum w:abstractNumId="26" w15:restartNumberingAfterBreak="0">
+  <w:abstractNum w:abstractNumId="27" w15:restartNumberingAfterBreak="0">
     <w:nsid w:val="700F4555"/>
     <w:multiLevelType w:val="hybridMultilevel"/>
     <w:tmpl w:val="A276F99E"/>
@@ -7350,7 +7728,7 @@
       </w:pPr>
     </w:lvl>
   </w:abstractNum>
-  <w:abstractNum w:abstractNumId="27" w15:restartNumberingAfterBreak="0">
+  <w:abstractNum w:abstractNumId="28" w15:restartNumberingAfterBreak="0">
     <w:nsid w:val="7056580A"/>
     <w:multiLevelType w:val="hybridMultilevel"/>
     <w:tmpl w:val="FB8CE7C6"/>
@@ -7442,7 +7820,7 @@
       </w:pPr>
     </w:lvl>
   </w:abstractNum>
-  <w:abstractNum w:abstractNumId="28" w15:restartNumberingAfterBreak="0">
+  <w:abstractNum w:abstractNumId="29" w15:restartNumberingAfterBreak="0">
     <w:nsid w:val="7B4F63D6"/>
     <w:multiLevelType w:val="hybridMultilevel"/>
     <w:tmpl w:val="49FEF20E"/>
@@ -7531,7 +7909,7 @@
       </w:pPr>
     </w:lvl>
   </w:abstractNum>
-  <w:abstractNum w:abstractNumId="29" w15:restartNumberingAfterBreak="0">
+  <w:abstractNum w:abstractNumId="30" w15:restartNumberingAfterBreak="0">
     <w:nsid w:val="7B7D44E8"/>
     <w:multiLevelType w:val="hybridMultilevel"/>
     <w:tmpl w:val="BD9A7774"/>
@@ -7620,7 +7998,7 @@
       </w:pPr>
     </w:lvl>
   </w:abstractNum>
-  <w:abstractNum w:abstractNumId="30" w15:restartNumberingAfterBreak="0">
+  <w:abstractNum w:abstractNumId="31" w15:restartNumberingAfterBreak="0">
     <w:nsid w:val="7BBC2410"/>
     <w:multiLevelType w:val="hybridMultilevel"/>
     <w:tmpl w:val="B672EC3A"/>
@@ -7733,7 +8111,7 @@
       </w:rPr>
     </w:lvl>
   </w:abstractNum>
-  <w:abstractNum w:abstractNumId="31" w15:restartNumberingAfterBreak="0">
+  <w:abstractNum w:abstractNumId="32" w15:restartNumberingAfterBreak="0">
     <w:nsid w:val="7F16308B"/>
     <w:multiLevelType w:val="hybridMultilevel"/>
     <w:tmpl w:val="49FEF20E"/>
@@ -7823,100 +8201,103 @@
     </w:lvl>
   </w:abstractNum>
   <w:num w:numId="1">
-    <w:abstractNumId w:val="7"/>
+    <w:abstractNumId w:val="8"/>
   </w:num>
   <w:num w:numId="2">
-    <w:abstractNumId w:val="14"/>
+    <w:abstractNumId w:val="15"/>
   </w:num>
   <w:num w:numId="3">
-    <w:abstractNumId w:val="29"/>
+    <w:abstractNumId w:val="30"/>
   </w:num>
   <w:num w:numId="4">
-    <w:abstractNumId w:val="6"/>
+    <w:abstractNumId w:val="7"/>
   </w:num>
   <w:num w:numId="5">
     <w:abstractNumId w:val="0"/>
   </w:num>
   <w:num w:numId="6">
-    <w:abstractNumId w:val="24"/>
+    <w:abstractNumId w:val="25"/>
   </w:num>
   <w:num w:numId="7">
-    <w:abstractNumId w:val="10"/>
+    <w:abstractNumId w:val="11"/>
   </w:num>
   <w:num w:numId="8">
     <w:abstractNumId w:val="3"/>
   </w:num>
   <w:num w:numId="9">
-    <w:abstractNumId w:val="11"/>
+    <w:abstractNumId w:val="12"/>
   </w:num>
   <w:num w:numId="10">
-    <w:abstractNumId w:val="30"/>
+    <w:abstractNumId w:val="31"/>
   </w:num>
   <w:num w:numId="11">
-    <w:abstractNumId w:val="22"/>
+    <w:abstractNumId w:val="23"/>
   </w:num>
   <w:num w:numId="12">
     <w:abstractNumId w:val="1"/>
   </w:num>
   <w:num w:numId="13">
-    <w:abstractNumId w:val="9"/>
+    <w:abstractNumId w:val="10"/>
   </w:num>
   <w:num w:numId="14">
-    <w:abstractNumId w:val="25"/>
+    <w:abstractNumId w:val="26"/>
   </w:num>
   <w:num w:numId="15">
     <w:abstractNumId w:val="4"/>
   </w:num>
   <w:num w:numId="16">
-    <w:abstractNumId w:val="8"/>
+    <w:abstractNumId w:val="9"/>
   </w:num>
   <w:num w:numId="17">
-    <w:abstractNumId w:val="16"/>
+    <w:abstractNumId w:val="17"/>
   </w:num>
   <w:num w:numId="18">
     <w:abstractNumId w:val="5"/>
   </w:num>
   <w:num w:numId="19">
-    <w:abstractNumId w:val="23"/>
+    <w:abstractNumId w:val="24"/>
   </w:num>
   <w:num w:numId="20">
+    <w:abstractNumId w:val="14"/>
+  </w:num>
+  <w:num w:numId="21">
+    <w:abstractNumId w:val="28"/>
+  </w:num>
+  <w:num w:numId="22">
+    <w:abstractNumId w:val="29"/>
+  </w:num>
+  <w:num w:numId="23">
+    <w:abstractNumId w:val="22"/>
+  </w:num>
+  <w:num w:numId="24">
+    <w:abstractNumId w:val="21"/>
+  </w:num>
+  <w:num w:numId="25">
+    <w:abstractNumId w:val="18"/>
+  </w:num>
+  <w:num w:numId="26">
+    <w:abstractNumId w:val="19"/>
+  </w:num>
+  <w:num w:numId="27">
+    <w:abstractNumId w:val="16"/>
+  </w:num>
+  <w:num w:numId="28">
+    <w:abstractNumId w:val="20"/>
+  </w:num>
+  <w:num w:numId="29">
     <w:abstractNumId w:val="13"/>
   </w:num>
-  <w:num w:numId="21">
-    <w:abstractNumId w:val="27"/>
-  </w:num>
-  <w:num w:numId="22">
-    <w:abstractNumId w:val="28"/>
-  </w:num>
-  <w:num w:numId="23">
-    <w:abstractNumId w:val="21"/>
-  </w:num>
-  <w:num w:numId="24">
-    <w:abstractNumId w:val="20"/>
-  </w:num>
-  <w:num w:numId="25">
-    <w:abstractNumId w:val="17"/>
-  </w:num>
-  <w:num w:numId="26">
-    <w:abstractNumId w:val="18"/>
-  </w:num>
-  <w:num w:numId="27">
-    <w:abstractNumId w:val="15"/>
-  </w:num>
-  <w:num w:numId="28">
-    <w:abstractNumId w:val="19"/>
-  </w:num>
-  <w:num w:numId="29">
-    <w:abstractNumId w:val="12"/>
-  </w:num>
   <w:num w:numId="30">
-    <w:abstractNumId w:val="31"/>
+    <w:abstractNumId w:val="32"/>
   </w:num>
   <w:num w:numId="31">
     <w:abstractNumId w:val="2"/>
   </w:num>
   <w:num w:numId="32">
-    <w:abstractNumId w:val="26"/>
+    <w:abstractNumId w:val="27"/>
+  </w:num>
+  <w:num w:numId="33">
+    <w:abstractNumId w:val="6"/>
   </w:num>
 </w:numbering>
 </file>

</xml_diff>